<commit_message>
Combining DEG and OGEE
</commit_message>
<xml_diff>
--- a/Drosophila Melanogaster/OGEE/اطلاعات پایگاه داده OGEE.docx
+++ b/Drosophila Melanogaster/OGEE/اطلاعات پایگاه داده OGEE.docx
@@ -121,7 +121,6 @@
     <w:p>
       <w:pPr>
         <w:rPr>
-          <w:rFonts w:hint="cs"/>
           <w:rtl/>
           <w:lang w:bidi="fa-IR"/>
         </w:rPr>
@@ -401,6 +400,93 @@
           <w:lang w:bidi="fa-IR"/>
         </w:rPr>
       </w:pPr>
+    </w:p>
+    <w:p>
+      <w:pPr>
+        <w:rPr>
+          <w:rFonts w:hint="cs"/>
+          <w:rtl/>
+          <w:lang w:bidi="fa-IR"/>
+        </w:rPr>
+      </w:pPr>
+      <w:r>
+        <w:rPr>
+          <w:rFonts w:hint="cs"/>
+          <w:rtl/>
+          <w:lang w:bidi="fa-IR"/>
+        </w:rPr>
+        <w:t xml:space="preserve">نکته: در مجموعه داده اولیه </w:t>
+      </w:r>
+      <w:r>
+        <w:rPr>
+          <w:lang w:bidi="fa-IR"/>
+        </w:rPr>
+        <w:t>OGEE</w:t>
+      </w:r>
+      <w:r>
+        <w:rPr>
+          <w:rFonts w:hint="cs"/>
+          <w:rtl/>
+          <w:lang w:bidi="fa-IR"/>
+        </w:rPr>
+        <w:t xml:space="preserve">، 141 ژن دارای گزارش متفاوت در مورد ضروری بودن یا غیرضروری بودن داشتند که از مجموعه </w:t>
+      </w:r>
+      <w:r>
+        <w:rPr>
+          <w:lang w:bidi="fa-IR"/>
+        </w:rPr>
+        <w:t>OGEE</w:t>
+      </w:r>
+      <w:r>
+        <w:rPr>
+          <w:rFonts w:hint="cs"/>
+          <w:rtl/>
+          <w:lang w:bidi="fa-IR"/>
+        </w:rPr>
+        <w:t xml:space="preserve"> حذف شدند. مجموعه داده </w:t>
+      </w:r>
+      <w:r>
+        <w:rPr>
+          <w:lang w:bidi="fa-IR"/>
+        </w:rPr>
+        <w:t>DEG</w:t>
+      </w:r>
+      <w:r>
+        <w:rPr>
+          <w:rFonts w:hint="cs"/>
+          <w:rtl/>
+          <w:lang w:bidi="fa-IR"/>
+        </w:rPr>
+        <w:t xml:space="preserve"> را مورد بررسی قرار دادیم تا هر کدام از 141 ژن فوق در مجموعه </w:t>
+      </w:r>
+      <w:r>
+        <w:rPr>
+          <w:lang w:bidi="fa-IR"/>
+        </w:rPr>
+        <w:t>DEG</w:t>
+      </w:r>
+      <w:r>
+        <w:rPr>
+          <w:rFonts w:hint="cs"/>
+          <w:rtl/>
+          <w:lang w:bidi="fa-IR"/>
+        </w:rPr>
+        <w:t xml:space="preserve"> حضور داشتند مجدد به مجموعه ژن های ضروری بازگردند. اما جزء 3 ژن بقیه ژن ها در مجموعه </w:t>
+      </w:r>
+      <w:r>
+        <w:rPr>
+          <w:lang w:bidi="fa-IR"/>
+        </w:rPr>
+        <w:t>DEG</w:t>
+      </w:r>
+      <w:r>
+        <w:rPr>
+          <w:rFonts w:hint="cs"/>
+          <w:rtl/>
+          <w:lang w:bidi="fa-IR"/>
+        </w:rPr>
+        <w:t xml:space="preserve"> حضور نداشتند و بنابراین به خاطر ابهام در ضروری بودن یا غیرضروری بودنشان حذف شده ماندند.</w:t>
+      </w:r>
       <w:bookmarkStart w:id="0" w:name="_GoBack"/>
       <w:bookmarkEnd w:id="0"/>
     </w:p>

</xml_diff>